<commit_message>
Deploying to gh-pages from @ csci-1301/csci-1301.github.io@b9bf73443b3389a24202e224f7f4a2fdb2116dec 🚀
</commit_message>
<xml_diff>
--- a/slides.docx
+++ b/slides.docx
@@ -34,7 +34,7 @@
         <w:pStyle w:val="Date"/>
       </w:pPr>
       <w:r>
-        <w:t xml:space="preserve">August  12, 2021 (02:10:17 PM)</w:t>
+        <w:t xml:space="preserve">August  13, 2021 (07:59:47 AM)</w:t>
       </w:r>
     </w:p>
     <w:sdt>
@@ -173,7 +173,7 @@
               <w:jc w:val="left"/>
             </w:pPr>
             <w:r>
-              <w:t xml:space="preserve">Rules of C# Syntax</w:t>
+              <w:t xml:space="preserve">Datatype Basics</w:t>
             </w:r>
           </w:p>
         </w:tc>
@@ -204,7 +204,7 @@
               <w:jc w:val="left"/>
             </w:pPr>
             <w:r>
-              <w:t xml:space="preserve">Datatype Basics</w:t>
+              <w:t xml:space="preserve">Datatype Details</w:t>
             </w:r>
           </w:p>
         </w:tc>
@@ -235,7 +235,7 @@
               <w:jc w:val="left"/>
             </w:pPr>
             <w:r>
-              <w:t xml:space="preserve">Datatype Details</w:t>
+              <w:t xml:space="preserve">Operators</w:t>
             </w:r>
           </w:p>
         </w:tc>
@@ -266,7 +266,7 @@
               <w:jc w:val="left"/>
             </w:pPr>
             <w:r>
-              <w:t xml:space="preserve">Operators</w:t>
+              <w:t xml:space="preserve">Reading Input, Displaying Output, and Concatenation</w:t>
             </w:r>
           </w:p>
         </w:tc>
@@ -297,7 +297,7 @@
               <w:jc w:val="left"/>
             </w:pPr>
             <w:r>
-              <w:t xml:space="preserve">Reading Input, Displaying Output, and Concatenation</w:t>
+              <w:t xml:space="preserve">Class and Object Basics</w:t>
             </w:r>
           </w:p>
         </w:tc>
@@ -328,7 +328,7 @@
               <w:jc w:val="left"/>
             </w:pPr>
             <w:r>
-              <w:t xml:space="preserve">Class and Object Basics</w:t>
+              <w:t xml:space="preserve">Class and Object Details</w:t>
             </w:r>
           </w:p>
         </w:tc>
@@ -359,7 +359,7 @@
               <w:jc w:val="left"/>
             </w:pPr>
             <w:r>
-              <w:t xml:space="preserve">Class and Object Details</w:t>
+              <w:t xml:space="preserve">Overloading</w:t>
             </w:r>
           </w:p>
         </w:tc>
@@ -390,7 +390,7 @@
               <w:jc w:val="left"/>
             </w:pPr>
             <w:r>
-              <w:t xml:space="preserve">Overloading</w:t>
+              <w:t xml:space="preserve">Constructors &amp; ToString</w:t>
             </w:r>
           </w:p>
         </w:tc>
@@ -421,7 +421,7 @@
               <w:jc w:val="left"/>
             </w:pPr>
             <w:r>
-              <w:t xml:space="preserve">Constructors &amp; ToString</w:t>
+              <w:t xml:space="preserve">Decisions and Decision Structures</w:t>
             </w:r>
           </w:p>
         </w:tc>
@@ -452,7 +452,7 @@
               <w:jc w:val="left"/>
             </w:pPr>
             <w:r>
-              <w:t xml:space="preserve">Decisions and Decision Structures</w:t>
+              <w:t xml:space="preserve">if, if-else and if-else-if Statements</w:t>
             </w:r>
           </w:p>
         </w:tc>
@@ -483,7 +483,7 @@
               <w:jc w:val="left"/>
             </w:pPr>
             <w:r>
-              <w:t xml:space="preserve">if, if-else and if-else-if Statements</w:t>
+              <w:t xml:space="preserve">Switch Statements and the Conditional Operator</w:t>
             </w:r>
           </w:p>
         </w:tc>
@@ -514,7 +514,7 @@
               <w:jc w:val="left"/>
             </w:pPr>
             <w:r>
-              <w:t xml:space="preserve">Switch Statements and the Conditional Operator</w:t>
+              <w:t xml:space="preserve">While loop and Increment Operators</w:t>
             </w:r>
           </w:p>
         </w:tc>
@@ -545,7 +545,7 @@
               <w:jc w:val="left"/>
             </w:pPr>
             <w:r>
-              <w:t xml:space="preserve">While loop and Increment Operators</w:t>
+              <w:t xml:space="preserve">Do-while</w:t>
             </w:r>
           </w:p>
         </w:tc>
@@ -576,7 +576,7 @@
               <w:jc w:val="left"/>
             </w:pPr>
             <w:r>
-              <w:t xml:space="preserve">Do-while</w:t>
+              <w:t xml:space="preserve">For loops</w:t>
             </w:r>
           </w:p>
         </w:tc>
@@ -607,7 +607,7 @@
               <w:jc w:val="left"/>
             </w:pPr>
             <w:r>
-              <w:t xml:space="preserve">For loops</w:t>
+              <w:t xml:space="preserve">Arrays and loops</w:t>
             </w:r>
           </w:p>
         </w:tc>
@@ -638,37 +638,6 @@
               <w:jc w:val="left"/>
             </w:pPr>
             <w:r>
-              <w:t xml:space="preserve">Arrays and loops</w:t>
-            </w:r>
-          </w:p>
-        </w:tc>
-        <w:tc>
-          <w:tcPr/>
-          <w:p>
-            <w:pPr>
-              <w:pStyle w:val="Compact"/>
-              <w:jc w:val="left"/>
-            </w:pPr>
-            <w:hyperlink r:id="rId38">
-              <w:r>
-                <w:rPr>
-                  <w:rStyle w:val="Hyperlink"/>
-                </w:rPr>
-                <w:t xml:space="preserve">pptx</w:t>
-              </w:r>
-            </w:hyperlink>
-          </w:p>
-        </w:tc>
-      </w:tr>
-      <w:tr>
-        <w:tc>
-          <w:tcPr/>
-          <w:p>
-            <w:pPr>
-              <w:pStyle w:val="Compact"/>
-              <w:jc w:val="left"/>
-            </w:pPr>
-            <w:r>
               <w:t xml:space="preserve">The</w:t>
             </w:r>
             <w:r>
@@ -695,7 +664,7 @@
               <w:pStyle w:val="Compact"/>
               <w:jc w:val="left"/>
             </w:pPr>
-            <w:hyperlink r:id="rId39">
+            <w:hyperlink r:id="rId38">
               <w:r>
                 <w:rPr>
                   <w:rStyle w:val="Hyperlink"/>

</xml_diff>

<commit_message>
Deploying to gh-pages from @ csci-1301/csci-1301.github.io@ec7cfc077f24cec4f42bc70439174d6c0b709635 🚀
</commit_message>
<xml_diff>
--- a/slides.docx
+++ b/slides.docx
@@ -34,7 +34,7 @@
         <w:pStyle w:val="Date"/>
       </w:pPr>
       <w:r>
-        <w:t xml:space="preserve">August  16, 2021 (03:15:08 PM)</w:t>
+        <w:t xml:space="preserve">August  16, 2021 (06:09:42 PM)</w:t>
       </w:r>
     </w:p>
     <w:sdt>
@@ -130,6 +130,20 @@
                 <w:t xml:space="preserve">pptx</w:t>
               </w:r>
             </w:hyperlink>
+            <w:r>
+              <w:t xml:space="preserve">,</w:t>
+            </w:r>
+            <w:r>
+              <w:t xml:space="preserve"> </w:t>
+            </w:r>
+            <w:hyperlink r:id="rId22">
+              <w:r>
+                <w:rPr>
+                  <w:rStyle w:val="Hyperlink"/>
+                </w:rPr>
+                <w:t xml:space="preserve">pdf</w:t>
+              </w:r>
+            </w:hyperlink>
           </w:p>
         </w:tc>
       </w:tr>
@@ -153,12 +167,26 @@
               <w:pStyle w:val="Compact"/>
               <w:jc w:val="left"/>
             </w:pPr>
-            <w:hyperlink r:id="rId22">
+            <w:hyperlink r:id="rId23">
               <w:r>
                 <w:rPr>
                   <w:rStyle w:val="Hyperlink"/>
                 </w:rPr>
                 <w:t xml:space="preserve">pptx</w:t>
+              </w:r>
+            </w:hyperlink>
+            <w:r>
+              <w:t xml:space="preserve">,</w:t>
+            </w:r>
+            <w:r>
+              <w:t xml:space="preserve"> </w:t>
+            </w:r>
+            <w:hyperlink r:id="rId24">
+              <w:r>
+                <w:rPr>
+                  <w:rStyle w:val="Hyperlink"/>
+                </w:rPr>
+                <w:t xml:space="preserve">pdf</w:t>
               </w:r>
             </w:hyperlink>
           </w:p>
@@ -184,12 +212,26 @@
               <w:pStyle w:val="Compact"/>
               <w:jc w:val="left"/>
             </w:pPr>
-            <w:hyperlink r:id="rId23">
+            <w:hyperlink r:id="rId25">
               <w:r>
                 <w:rPr>
                   <w:rStyle w:val="Hyperlink"/>
                 </w:rPr>
                 <w:t xml:space="preserve">pptx</w:t>
+              </w:r>
+            </w:hyperlink>
+            <w:r>
+              <w:t xml:space="preserve">,</w:t>
+            </w:r>
+            <w:r>
+              <w:t xml:space="preserve"> </w:t>
+            </w:r>
+            <w:hyperlink r:id="rId26">
+              <w:r>
+                <w:rPr>
+                  <w:rStyle w:val="Hyperlink"/>
+                </w:rPr>
+                <w:t xml:space="preserve">pdf</w:t>
               </w:r>
             </w:hyperlink>
           </w:p>
@@ -215,12 +257,26 @@
               <w:pStyle w:val="Compact"/>
               <w:jc w:val="left"/>
             </w:pPr>
-            <w:hyperlink r:id="rId24">
+            <w:hyperlink r:id="rId27">
               <w:r>
                 <w:rPr>
                   <w:rStyle w:val="Hyperlink"/>
                 </w:rPr>
                 <w:t xml:space="preserve">pptx</w:t>
+              </w:r>
+            </w:hyperlink>
+            <w:r>
+              <w:t xml:space="preserve">,</w:t>
+            </w:r>
+            <w:r>
+              <w:t xml:space="preserve"> </w:t>
+            </w:r>
+            <w:hyperlink r:id="rId28">
+              <w:r>
+                <w:rPr>
+                  <w:rStyle w:val="Hyperlink"/>
+                </w:rPr>
+                <w:t xml:space="preserve">pdf</w:t>
               </w:r>
             </w:hyperlink>
           </w:p>
@@ -246,12 +302,26 @@
               <w:pStyle w:val="Compact"/>
               <w:jc w:val="left"/>
             </w:pPr>
-            <w:hyperlink r:id="rId25">
+            <w:hyperlink r:id="rId29">
               <w:r>
                 <w:rPr>
                   <w:rStyle w:val="Hyperlink"/>
                 </w:rPr>
                 <w:t xml:space="preserve">pptx</w:t>
+              </w:r>
+            </w:hyperlink>
+            <w:r>
+              <w:t xml:space="preserve">,</w:t>
+            </w:r>
+            <w:r>
+              <w:t xml:space="preserve"> </w:t>
+            </w:r>
+            <w:hyperlink r:id="rId30">
+              <w:r>
+                <w:rPr>
+                  <w:rStyle w:val="Hyperlink"/>
+                </w:rPr>
+                <w:t xml:space="preserve">pdf</w:t>
               </w:r>
             </w:hyperlink>
           </w:p>
@@ -277,12 +347,26 @@
               <w:pStyle w:val="Compact"/>
               <w:jc w:val="left"/>
             </w:pPr>
-            <w:hyperlink r:id="rId26">
+            <w:hyperlink r:id="rId31">
               <w:r>
                 <w:rPr>
                   <w:rStyle w:val="Hyperlink"/>
                 </w:rPr>
                 <w:t xml:space="preserve">pptx</w:t>
+              </w:r>
+            </w:hyperlink>
+            <w:r>
+              <w:t xml:space="preserve">,</w:t>
+            </w:r>
+            <w:r>
+              <w:t xml:space="preserve"> </w:t>
+            </w:r>
+            <w:hyperlink r:id="rId32">
+              <w:r>
+                <w:rPr>
+                  <w:rStyle w:val="Hyperlink"/>
+                </w:rPr>
+                <w:t xml:space="preserve">pdf</w:t>
               </w:r>
             </w:hyperlink>
           </w:p>
@@ -308,12 +392,26 @@
               <w:pStyle w:val="Compact"/>
               <w:jc w:val="left"/>
             </w:pPr>
-            <w:hyperlink r:id="rId27">
+            <w:hyperlink r:id="rId33">
               <w:r>
                 <w:rPr>
                   <w:rStyle w:val="Hyperlink"/>
                 </w:rPr>
                 <w:t xml:space="preserve">pptx</w:t>
+              </w:r>
+            </w:hyperlink>
+            <w:r>
+              <w:t xml:space="preserve">,</w:t>
+            </w:r>
+            <w:r>
+              <w:t xml:space="preserve"> </w:t>
+            </w:r>
+            <w:hyperlink r:id="rId34">
+              <w:r>
+                <w:rPr>
+                  <w:rStyle w:val="Hyperlink"/>
+                </w:rPr>
+                <w:t xml:space="preserve">pdf</w:t>
               </w:r>
             </w:hyperlink>
           </w:p>
@@ -339,12 +437,26 @@
               <w:pStyle w:val="Compact"/>
               <w:jc w:val="left"/>
             </w:pPr>
-            <w:hyperlink r:id="rId28">
+            <w:hyperlink r:id="rId35">
               <w:r>
                 <w:rPr>
                   <w:rStyle w:val="Hyperlink"/>
                 </w:rPr>
                 <w:t xml:space="preserve">pptx</w:t>
+              </w:r>
+            </w:hyperlink>
+            <w:r>
+              <w:t xml:space="preserve">,</w:t>
+            </w:r>
+            <w:r>
+              <w:t xml:space="preserve"> </w:t>
+            </w:r>
+            <w:hyperlink r:id="rId36">
+              <w:r>
+                <w:rPr>
+                  <w:rStyle w:val="Hyperlink"/>
+                </w:rPr>
+                <w:t xml:space="preserve">pdf</w:t>
               </w:r>
             </w:hyperlink>
           </w:p>
@@ -370,12 +482,26 @@
               <w:pStyle w:val="Compact"/>
               <w:jc w:val="left"/>
             </w:pPr>
-            <w:hyperlink r:id="rId29">
+            <w:hyperlink r:id="rId37">
               <w:r>
                 <w:rPr>
                   <w:rStyle w:val="Hyperlink"/>
                 </w:rPr>
                 <w:t xml:space="preserve">pptx</w:t>
+              </w:r>
+            </w:hyperlink>
+            <w:r>
+              <w:t xml:space="preserve">,</w:t>
+            </w:r>
+            <w:r>
+              <w:t xml:space="preserve"> </w:t>
+            </w:r>
+            <w:hyperlink r:id="rId38">
+              <w:r>
+                <w:rPr>
+                  <w:rStyle w:val="Hyperlink"/>
+                </w:rPr>
+                <w:t xml:space="preserve">pdf</w:t>
               </w:r>
             </w:hyperlink>
           </w:p>
@@ -401,12 +527,26 @@
               <w:pStyle w:val="Compact"/>
               <w:jc w:val="left"/>
             </w:pPr>
-            <w:hyperlink r:id="rId30">
+            <w:hyperlink r:id="rId39">
               <w:r>
                 <w:rPr>
                   <w:rStyle w:val="Hyperlink"/>
                 </w:rPr>
                 <w:t xml:space="preserve">pptx</w:t>
+              </w:r>
+            </w:hyperlink>
+            <w:r>
+              <w:t xml:space="preserve">,</w:t>
+            </w:r>
+            <w:r>
+              <w:t xml:space="preserve"> </w:t>
+            </w:r>
+            <w:hyperlink r:id="rId40">
+              <w:r>
+                <w:rPr>
+                  <w:rStyle w:val="Hyperlink"/>
+                </w:rPr>
+                <w:t xml:space="preserve">pdf</w:t>
               </w:r>
             </w:hyperlink>
           </w:p>
@@ -432,12 +572,26 @@
               <w:pStyle w:val="Compact"/>
               <w:jc w:val="left"/>
             </w:pPr>
-            <w:hyperlink r:id="rId31">
+            <w:hyperlink r:id="rId41">
               <w:r>
                 <w:rPr>
                   <w:rStyle w:val="Hyperlink"/>
                 </w:rPr>
                 <w:t xml:space="preserve">pptx</w:t>
+              </w:r>
+            </w:hyperlink>
+            <w:r>
+              <w:t xml:space="preserve">,</w:t>
+            </w:r>
+            <w:r>
+              <w:t xml:space="preserve"> </w:t>
+            </w:r>
+            <w:hyperlink r:id="rId42">
+              <w:r>
+                <w:rPr>
+                  <w:rStyle w:val="Hyperlink"/>
+                </w:rPr>
+                <w:t xml:space="preserve">pdf</w:t>
               </w:r>
             </w:hyperlink>
           </w:p>
@@ -463,12 +617,26 @@
               <w:pStyle w:val="Compact"/>
               <w:jc w:val="left"/>
             </w:pPr>
-            <w:hyperlink r:id="rId32">
+            <w:hyperlink r:id="rId43">
               <w:r>
                 <w:rPr>
                   <w:rStyle w:val="Hyperlink"/>
                 </w:rPr>
                 <w:t xml:space="preserve">pptx</w:t>
+              </w:r>
+            </w:hyperlink>
+            <w:r>
+              <w:t xml:space="preserve">,</w:t>
+            </w:r>
+            <w:r>
+              <w:t xml:space="preserve"> </w:t>
+            </w:r>
+            <w:hyperlink r:id="rId44">
+              <w:r>
+                <w:rPr>
+                  <w:rStyle w:val="Hyperlink"/>
+                </w:rPr>
+                <w:t xml:space="preserve">pdf</w:t>
               </w:r>
             </w:hyperlink>
           </w:p>
@@ -494,12 +662,26 @@
               <w:pStyle w:val="Compact"/>
               <w:jc w:val="left"/>
             </w:pPr>
-            <w:hyperlink r:id="rId33">
+            <w:hyperlink r:id="rId45">
               <w:r>
                 <w:rPr>
                   <w:rStyle w:val="Hyperlink"/>
                 </w:rPr>
                 <w:t xml:space="preserve">pptx</w:t>
+              </w:r>
+            </w:hyperlink>
+            <w:r>
+              <w:t xml:space="preserve">,</w:t>
+            </w:r>
+            <w:r>
+              <w:t xml:space="preserve"> </w:t>
+            </w:r>
+            <w:hyperlink r:id="rId46">
+              <w:r>
+                <w:rPr>
+                  <w:rStyle w:val="Hyperlink"/>
+                </w:rPr>
+                <w:t xml:space="preserve">pdf</w:t>
               </w:r>
             </w:hyperlink>
           </w:p>
@@ -525,12 +707,26 @@
               <w:pStyle w:val="Compact"/>
               <w:jc w:val="left"/>
             </w:pPr>
-            <w:hyperlink r:id="rId34">
+            <w:hyperlink r:id="rId47">
               <w:r>
                 <w:rPr>
                   <w:rStyle w:val="Hyperlink"/>
                 </w:rPr>
                 <w:t xml:space="preserve">pptx</w:t>
+              </w:r>
+            </w:hyperlink>
+            <w:r>
+              <w:t xml:space="preserve">,</w:t>
+            </w:r>
+            <w:r>
+              <w:t xml:space="preserve"> </w:t>
+            </w:r>
+            <w:hyperlink r:id="rId48">
+              <w:r>
+                <w:rPr>
+                  <w:rStyle w:val="Hyperlink"/>
+                </w:rPr>
+                <w:t xml:space="preserve">pdf</w:t>
               </w:r>
             </w:hyperlink>
           </w:p>
@@ -545,23 +741,37 @@
               <w:jc w:val="left"/>
             </w:pPr>
             <w:r>
-              <w:t xml:space="preserve">Do-while</w:t>
-            </w:r>
-          </w:p>
-        </w:tc>
-        <w:tc>
-          <w:tcPr/>
-          <w:p>
-            <w:pPr>
-              <w:pStyle w:val="Compact"/>
-              <w:jc w:val="left"/>
-            </w:pPr>
-            <w:hyperlink r:id="rId35">
+              <w:t xml:space="preserve">Do-while and Loop Vocabulary</w:t>
+            </w:r>
+          </w:p>
+        </w:tc>
+        <w:tc>
+          <w:tcPr/>
+          <w:p>
+            <w:pPr>
+              <w:pStyle w:val="Compact"/>
+              <w:jc w:val="left"/>
+            </w:pPr>
+            <w:hyperlink r:id="rId49">
               <w:r>
                 <w:rPr>
                   <w:rStyle w:val="Hyperlink"/>
                 </w:rPr>
                 <w:t xml:space="preserve">pptx</w:t>
+              </w:r>
+            </w:hyperlink>
+            <w:r>
+              <w:t xml:space="preserve">,</w:t>
+            </w:r>
+            <w:r>
+              <w:t xml:space="preserve"> </w:t>
+            </w:r>
+            <w:hyperlink r:id="rId50">
+              <w:r>
+                <w:rPr>
+                  <w:rStyle w:val="Hyperlink"/>
+                </w:rPr>
+                <w:t xml:space="preserve">pdf</w:t>
               </w:r>
             </w:hyperlink>
           </w:p>
@@ -587,12 +797,26 @@
               <w:pStyle w:val="Compact"/>
               <w:jc w:val="left"/>
             </w:pPr>
-            <w:hyperlink r:id="rId36">
+            <w:hyperlink r:id="rId51">
               <w:r>
                 <w:rPr>
                   <w:rStyle w:val="Hyperlink"/>
                 </w:rPr>
                 <w:t xml:space="preserve">pptx</w:t>
+              </w:r>
+            </w:hyperlink>
+            <w:r>
+              <w:t xml:space="preserve">,</w:t>
+            </w:r>
+            <w:r>
+              <w:t xml:space="preserve"> </w:t>
+            </w:r>
+            <w:hyperlink r:id="rId52">
+              <w:r>
+                <w:rPr>
+                  <w:rStyle w:val="Hyperlink"/>
+                </w:rPr>
+                <w:t xml:space="preserve">pdf</w:t>
               </w:r>
             </w:hyperlink>
           </w:p>
@@ -618,12 +842,26 @@
               <w:pStyle w:val="Compact"/>
               <w:jc w:val="left"/>
             </w:pPr>
-            <w:hyperlink r:id="rId37">
+            <w:hyperlink r:id="rId53">
               <w:r>
                 <w:rPr>
                   <w:rStyle w:val="Hyperlink"/>
                 </w:rPr>
                 <w:t xml:space="preserve">pptx</w:t>
+              </w:r>
+            </w:hyperlink>
+            <w:r>
+              <w:t xml:space="preserve">,</w:t>
+            </w:r>
+            <w:r>
+              <w:t xml:space="preserve"> </w:t>
+            </w:r>
+            <w:hyperlink r:id="rId54">
+              <w:r>
+                <w:rPr>
+                  <w:rStyle w:val="Hyperlink"/>
+                </w:rPr>
+                <w:t xml:space="preserve">pdf</w:t>
               </w:r>
             </w:hyperlink>
           </w:p>
@@ -664,12 +902,26 @@
               <w:pStyle w:val="Compact"/>
               <w:jc w:val="left"/>
             </w:pPr>
-            <w:hyperlink r:id="rId38">
+            <w:hyperlink r:id="rId55">
               <w:r>
                 <w:rPr>
                   <w:rStyle w:val="Hyperlink"/>
                 </w:rPr>
                 <w:t xml:space="preserve">pptx</w:t>
+              </w:r>
+            </w:hyperlink>
+            <w:r>
+              <w:t xml:space="preserve">,</w:t>
+            </w:r>
+            <w:r>
+              <w:t xml:space="preserve"> </w:t>
+            </w:r>
+            <w:hyperlink r:id="rId56">
+              <w:r>
+                <w:rPr>
+                  <w:rStyle w:val="Hyperlink"/>
+                </w:rPr>
+                <w:t xml:space="preserve">pdf</w:t>
               </w:r>
             </w:hyperlink>
           </w:p>

</xml_diff>

<commit_message>
Deploying to gh-pages from @ csci-1301/csci-1301.github.io@110859861361b09f7c21be160e102b45b53cee08 🚀
</commit_message>
<xml_diff>
--- a/slides.docx
+++ b/slides.docx
@@ -34,7 +34,7 @@
         <w:pStyle w:val="Date"/>
       </w:pPr>
       <w:r>
-        <w:t xml:space="preserve">August  31, 2021 (02:31:54 PM)</w:t>
+        <w:t xml:space="preserve">September   1, 2021 (06:25:02 PM)</w:t>
       </w:r>
     </w:p>
     <w:sdt>
@@ -291,7 +291,7 @@
               <w:jc w:val="left"/>
             </w:pPr>
             <w:r>
-              <w:t xml:space="preserve">Operators</w:t>
+              <w:t xml:space="preserve">Operators and Conversions</w:t>
             </w:r>
           </w:p>
         </w:tc>
@@ -336,7 +336,7 @@
               <w:jc w:val="left"/>
             </w:pPr>
             <w:r>
-              <w:t xml:space="preserve">Reading Input, Displaying Output, and Concatenation</w:t>
+              <w:t xml:space="preserve">Arithmetic on Mixed Datatypes</w:t>
             </w:r>
           </w:p>
         </w:tc>
@@ -381,7 +381,7 @@
               <w:jc w:val="left"/>
             </w:pPr>
             <w:r>
-              <w:t xml:space="preserve">Class and Object Basics</w:t>
+              <w:t xml:space="preserve">Reading Input, Displaying Output, and Concatenation</w:t>
             </w:r>
           </w:p>
         </w:tc>
@@ -426,7 +426,7 @@
               <w:jc w:val="left"/>
             </w:pPr>
             <w:r>
-              <w:t xml:space="preserve">Class and Object Details</w:t>
+              <w:t xml:space="preserve">Class and Object Basics</w:t>
             </w:r>
           </w:p>
         </w:tc>
@@ -471,7 +471,7 @@
               <w:jc w:val="left"/>
             </w:pPr>
             <w:r>
-              <w:t xml:space="preserve">Overloading</w:t>
+              <w:t xml:space="preserve">Class and Object Details</w:t>
             </w:r>
           </w:p>
         </w:tc>
@@ -516,7 +516,7 @@
               <w:jc w:val="left"/>
             </w:pPr>
             <w:r>
-              <w:t xml:space="preserve">Constructors &amp; ToString</w:t>
+              <w:t xml:space="preserve">Overloading</w:t>
             </w:r>
           </w:p>
         </w:tc>
@@ -561,7 +561,7 @@
               <w:jc w:val="left"/>
             </w:pPr>
             <w:r>
-              <w:t xml:space="preserve">Decisions and Decision Structures</w:t>
+              <w:t xml:space="preserve">Constructors &amp; ToString</w:t>
             </w:r>
           </w:p>
         </w:tc>
@@ -606,7 +606,7 @@
               <w:jc w:val="left"/>
             </w:pPr>
             <w:r>
-              <w:t xml:space="preserve">if, if-else and if-else-if Statements</w:t>
+              <w:t xml:space="preserve">Decisions and Decision Structures</w:t>
             </w:r>
           </w:p>
         </w:tc>
@@ -651,7 +651,7 @@
               <w:jc w:val="left"/>
             </w:pPr>
             <w:r>
-              <w:t xml:space="preserve">Switch Statements and the Conditional Operator</w:t>
+              <w:t xml:space="preserve">if, if-else and if-else-if Statements</w:t>
             </w:r>
           </w:p>
         </w:tc>
@@ -696,7 +696,7 @@
               <w:jc w:val="left"/>
             </w:pPr>
             <w:r>
-              <w:t xml:space="preserve">While loop and Increment Operators</w:t>
+              <w:t xml:space="preserve">Switch Statements and the Conditional Operator</w:t>
             </w:r>
           </w:p>
         </w:tc>
@@ -741,7 +741,7 @@
               <w:jc w:val="left"/>
             </w:pPr>
             <w:r>
-              <w:t xml:space="preserve">Do-while and Loop Vocabulary</w:t>
+              <w:t xml:space="preserve">While loop and Increment Operators</w:t>
             </w:r>
           </w:p>
         </w:tc>
@@ -786,7 +786,7 @@
               <w:jc w:val="left"/>
             </w:pPr>
             <w:r>
-              <w:t xml:space="preserve">For loops</w:t>
+              <w:t xml:space="preserve">Do-while and Loop Vocabulary</w:t>
             </w:r>
           </w:p>
         </w:tc>
@@ -831,6 +831,51 @@
               <w:jc w:val="left"/>
             </w:pPr>
             <w:r>
+              <w:t xml:space="preserve">For loops</w:t>
+            </w:r>
+          </w:p>
+        </w:tc>
+        <w:tc>
+          <w:tcPr/>
+          <w:p>
+            <w:pPr>
+              <w:pStyle w:val="Compact"/>
+              <w:jc w:val="left"/>
+            </w:pPr>
+            <w:hyperlink r:id="rId53">
+              <w:r>
+                <w:rPr>
+                  <w:rStyle w:val="Hyperlink"/>
+                </w:rPr>
+                <w:t xml:space="preserve">pptx</w:t>
+              </w:r>
+            </w:hyperlink>
+            <w:r>
+              <w:t xml:space="preserve">,</w:t>
+            </w:r>
+            <w:r>
+              <w:t xml:space="preserve"> </w:t>
+            </w:r>
+            <w:hyperlink r:id="rId54">
+              <w:r>
+                <w:rPr>
+                  <w:rStyle w:val="Hyperlink"/>
+                </w:rPr>
+                <w:t xml:space="preserve">pdf</w:t>
+              </w:r>
+            </w:hyperlink>
+          </w:p>
+        </w:tc>
+      </w:tr>
+      <w:tr>
+        <w:tc>
+          <w:tcPr/>
+          <w:p>
+            <w:pPr>
+              <w:pStyle w:val="Compact"/>
+              <w:jc w:val="left"/>
+            </w:pPr>
+            <w:r>
               <w:t xml:space="preserve">Arrays and loops</w:t>
             </w:r>
           </w:p>
@@ -842,7 +887,7 @@
               <w:pStyle w:val="Compact"/>
               <w:jc w:val="left"/>
             </w:pPr>
-            <w:hyperlink r:id="rId53">
+            <w:hyperlink r:id="rId55">
               <w:r>
                 <w:rPr>
                   <w:rStyle w:val="Hyperlink"/>
@@ -856,7 +901,7 @@
             <w:r>
               <w:t xml:space="preserve"> </w:t>
             </w:r>
-            <w:hyperlink r:id="rId54">
+            <w:hyperlink r:id="rId56">
               <w:r>
                 <w:rPr>
                   <w:rStyle w:val="Hyperlink"/>
@@ -902,7 +947,7 @@
               <w:pStyle w:val="Compact"/>
               <w:jc w:val="left"/>
             </w:pPr>
-            <w:hyperlink r:id="rId55">
+            <w:hyperlink r:id="rId57">
               <w:r>
                 <w:rPr>
                   <w:rStyle w:val="Hyperlink"/>
@@ -916,7 +961,7 @@
             <w:r>
               <w:t xml:space="preserve"> </w:t>
             </w:r>
-            <w:hyperlink r:id="rId56">
+            <w:hyperlink r:id="rId58">
               <w:r>
                 <w:rPr>
                   <w:rStyle w:val="Hyperlink"/>

</xml_diff>

<commit_message>
Deploying to gh-pages from @ csci-1301/csci-1301.github.io@9571aba9695a970873ef92fcf7d4232f54f0f404 🚀
</commit_message>
<xml_diff>
--- a/slides.docx
+++ b/slides.docx
@@ -34,7 +34,7 @@
         <w:pStyle w:val="Date"/>
       </w:pPr>
       <w:r>
-        <w:t xml:space="preserve">September  29, 2021 (02:12:30 PM)</w:t>
+        <w:t xml:space="preserve">September  30, 2021 (02:53:54 PM)</w:t>
       </w:r>
     </w:p>
     <w:sdt>
@@ -471,7 +471,7 @@
               <w:jc w:val="left"/>
             </w:pPr>
             <w:r>
-              <w:t xml:space="preserve">Class and Object Details</w:t>
+              <w:t xml:space="preserve">UML Diagrams and Method Call Details</w:t>
             </w:r>
           </w:p>
         </w:tc>
@@ -516,7 +516,7 @@
               <w:jc w:val="left"/>
             </w:pPr>
             <w:r>
-              <w:t xml:space="preserve">Overloading</w:t>
+              <w:t xml:space="preserve">Variable Scope and Reference Type Details</w:t>
             </w:r>
           </w:p>
         </w:tc>
@@ -606,7 +606,7 @@
               <w:jc w:val="left"/>
             </w:pPr>
             <w:r>
-              <w:t xml:space="preserve">Decisions and Decision Structures</w:t>
+              <w:t xml:space="preserve">Overloading &amp; Properties</w:t>
             </w:r>
           </w:p>
         </w:tc>
@@ -651,7 +651,7 @@
               <w:jc w:val="left"/>
             </w:pPr>
             <w:r>
-              <w:t xml:space="preserve">if, if-else and if-else-if Statements</w:t>
+              <w:t xml:space="preserve">Decisions and Decision Structures</w:t>
             </w:r>
           </w:p>
         </w:tc>
@@ -696,7 +696,7 @@
               <w:jc w:val="left"/>
             </w:pPr>
             <w:r>
-              <w:t xml:space="preserve">Switch Statements and the Conditional Operator</w:t>
+              <w:t xml:space="preserve">if, if-else and if-else-if Statements</w:t>
             </w:r>
           </w:p>
         </w:tc>
@@ -741,7 +741,7 @@
               <w:jc w:val="left"/>
             </w:pPr>
             <w:r>
-              <w:t xml:space="preserve">While loop and Increment Operators</w:t>
+              <w:t xml:space="preserve">Switch Statements and the Conditional Operator</w:t>
             </w:r>
           </w:p>
         </w:tc>
@@ -786,7 +786,7 @@
               <w:jc w:val="left"/>
             </w:pPr>
             <w:r>
-              <w:t xml:space="preserve">Do-while and Loop Vocabulary</w:t>
+              <w:t xml:space="preserve">While loop and Increment Operators</w:t>
             </w:r>
           </w:p>
         </w:tc>
@@ -831,7 +831,7 @@
               <w:jc w:val="left"/>
             </w:pPr>
             <w:r>
-              <w:t xml:space="preserve">For loops</w:t>
+              <w:t xml:space="preserve">Do-while and Loop Vocabulary</w:t>
             </w:r>
           </w:p>
         </w:tc>
@@ -876,6 +876,51 @@
               <w:jc w:val="left"/>
             </w:pPr>
             <w:r>
+              <w:t xml:space="preserve">For loops</w:t>
+            </w:r>
+          </w:p>
+        </w:tc>
+        <w:tc>
+          <w:tcPr/>
+          <w:p>
+            <w:pPr>
+              <w:pStyle w:val="Compact"/>
+              <w:jc w:val="left"/>
+            </w:pPr>
+            <w:hyperlink r:id="rId55">
+              <w:r>
+                <w:rPr>
+                  <w:rStyle w:val="Hyperlink"/>
+                </w:rPr>
+                <w:t xml:space="preserve">pptx</w:t>
+              </w:r>
+            </w:hyperlink>
+            <w:r>
+              <w:t xml:space="preserve">,</w:t>
+            </w:r>
+            <w:r>
+              <w:t xml:space="preserve"> </w:t>
+            </w:r>
+            <w:hyperlink r:id="rId56">
+              <w:r>
+                <w:rPr>
+                  <w:rStyle w:val="Hyperlink"/>
+                </w:rPr>
+                <w:t xml:space="preserve">pdf</w:t>
+              </w:r>
+            </w:hyperlink>
+          </w:p>
+        </w:tc>
+      </w:tr>
+      <w:tr>
+        <w:tc>
+          <w:tcPr/>
+          <w:p>
+            <w:pPr>
+              <w:pStyle w:val="Compact"/>
+              <w:jc w:val="left"/>
+            </w:pPr>
+            <w:r>
               <w:t xml:space="preserve">Arrays and loops</w:t>
             </w:r>
           </w:p>
@@ -887,7 +932,7 @@
               <w:pStyle w:val="Compact"/>
               <w:jc w:val="left"/>
             </w:pPr>
-            <w:hyperlink r:id="rId55">
+            <w:hyperlink r:id="rId57">
               <w:r>
                 <w:rPr>
                   <w:rStyle w:val="Hyperlink"/>
@@ -901,7 +946,7 @@
             <w:r>
               <w:t xml:space="preserve"> </w:t>
             </w:r>
-            <w:hyperlink r:id="rId56">
+            <w:hyperlink r:id="rId58">
               <w:r>
                 <w:rPr>
                   <w:rStyle w:val="Hyperlink"/>
@@ -947,7 +992,7 @@
               <w:pStyle w:val="Compact"/>
               <w:jc w:val="left"/>
             </w:pPr>
-            <w:hyperlink r:id="rId57">
+            <w:hyperlink r:id="rId59">
               <w:r>
                 <w:rPr>
                   <w:rStyle w:val="Hyperlink"/>
@@ -961,7 +1006,7 @@
             <w:r>
               <w:t xml:space="preserve"> </w:t>
             </w:r>
-            <w:hyperlink r:id="rId58">
+            <w:hyperlink r:id="rId60">
               <w:r>
                 <w:rPr>
                   <w:rStyle w:val="Hyperlink"/>

</xml_diff>

<commit_message>
Deploying to gh-pages from @ csci-1301/csci-1301.github.io@d9f00de3087c8b00d6a5fcab912dfabc63de07eb 🚀
</commit_message>
<xml_diff>
--- a/slides.docx
+++ b/slides.docx
@@ -34,7 +34,7 @@
         <w:pStyle w:val="Date"/>
       </w:pPr>
       <w:r>
-        <w:t xml:space="preserve">October  18, 2021 (03:18:35 PM)</w:t>
+        <w:t xml:space="preserve">October  23, 2021 (06:09:50 PM)</w:t>
       </w:r>
     </w:p>
     <w:sdt>
@@ -876,7 +876,7 @@
               <w:jc w:val="left"/>
             </w:pPr>
             <w:r>
-              <w:t xml:space="preserve">For loops</w:t>
+              <w:t xml:space="preserve">Combining If Statements and Classes</w:t>
             </w:r>
           </w:p>
         </w:tc>
@@ -921,6 +921,51 @@
               <w:jc w:val="left"/>
             </w:pPr>
             <w:r>
+              <w:t xml:space="preserve">For loops</w:t>
+            </w:r>
+          </w:p>
+        </w:tc>
+        <w:tc>
+          <w:tcPr/>
+          <w:p>
+            <w:pPr>
+              <w:pStyle w:val="Compact"/>
+              <w:jc w:val="left"/>
+            </w:pPr>
+            <w:hyperlink r:id="rId57">
+              <w:r>
+                <w:rPr>
+                  <w:rStyle w:val="Hyperlink"/>
+                </w:rPr>
+                <w:t xml:space="preserve">pptx</w:t>
+              </w:r>
+            </w:hyperlink>
+            <w:r>
+              <w:t xml:space="preserve">,</w:t>
+            </w:r>
+            <w:r>
+              <w:t xml:space="preserve"> </w:t>
+            </w:r>
+            <w:hyperlink r:id="rId58">
+              <w:r>
+                <w:rPr>
+                  <w:rStyle w:val="Hyperlink"/>
+                </w:rPr>
+                <w:t xml:space="preserve">pdf</w:t>
+              </w:r>
+            </w:hyperlink>
+          </w:p>
+        </w:tc>
+      </w:tr>
+      <w:tr>
+        <w:tc>
+          <w:tcPr/>
+          <w:p>
+            <w:pPr>
+              <w:pStyle w:val="Compact"/>
+              <w:jc w:val="left"/>
+            </w:pPr>
+            <w:r>
               <w:t xml:space="preserve">Arrays and loops</w:t>
             </w:r>
           </w:p>
@@ -932,7 +977,7 @@
               <w:pStyle w:val="Compact"/>
               <w:jc w:val="left"/>
             </w:pPr>
-            <w:hyperlink r:id="rId57">
+            <w:hyperlink r:id="rId59">
               <w:r>
                 <w:rPr>
                   <w:rStyle w:val="Hyperlink"/>
@@ -946,7 +991,7 @@
             <w:r>
               <w:t xml:space="preserve"> </w:t>
             </w:r>
-            <w:hyperlink r:id="rId58">
+            <w:hyperlink r:id="rId60">
               <w:r>
                 <w:rPr>
                   <w:rStyle w:val="Hyperlink"/>
@@ -992,7 +1037,7 @@
               <w:pStyle w:val="Compact"/>
               <w:jc w:val="left"/>
             </w:pPr>
-            <w:hyperlink r:id="rId59">
+            <w:hyperlink r:id="rId61">
               <w:r>
                 <w:rPr>
                   <w:rStyle w:val="Hyperlink"/>
@@ -1006,7 +1051,7 @@
             <w:r>
               <w:t xml:space="preserve"> </w:t>
             </w:r>
-            <w:hyperlink r:id="rId60">
+            <w:hyperlink r:id="rId62">
               <w:r>
                 <w:rPr>
                   <w:rStyle w:val="Hyperlink"/>

</xml_diff>

<commit_message>
Deploying to gh-pages from @ csci-1301/csci-1301.github.io@5d4c9220e85c118ca0f47c877e3164e2ba945b2b 🚀
</commit_message>
<xml_diff>
--- a/slides.docx
+++ b/slides.docx
@@ -34,7 +34,7 @@
         <w:pStyle w:val="Date"/>
       </w:pPr>
       <w:r>
-        <w:t xml:space="preserve">November   4, 2021 (11:45:27 AM)</w:t>
+        <w:t xml:space="preserve">November   8, 2021 (10:39:20 AM)</w:t>
       </w:r>
     </w:p>
     <w:sdt>
@@ -921,7 +921,7 @@
               <w:jc w:val="left"/>
             </w:pPr>
             <w:r>
-              <w:t xml:space="preserve">For loops</w:t>
+              <w:t xml:space="preserve">Combining While Loops and Classes</w:t>
             </w:r>
           </w:p>
         </w:tc>
@@ -966,6 +966,51 @@
               <w:jc w:val="left"/>
             </w:pPr>
             <w:r>
+              <w:t xml:space="preserve">For loops</w:t>
+            </w:r>
+          </w:p>
+        </w:tc>
+        <w:tc>
+          <w:tcPr/>
+          <w:p>
+            <w:pPr>
+              <w:pStyle w:val="Compact"/>
+              <w:jc w:val="left"/>
+            </w:pPr>
+            <w:hyperlink r:id="rId59">
+              <w:r>
+                <w:rPr>
+                  <w:rStyle w:val="Hyperlink"/>
+                </w:rPr>
+                <w:t xml:space="preserve">pptx</w:t>
+              </w:r>
+            </w:hyperlink>
+            <w:r>
+              <w:t xml:space="preserve">,</w:t>
+            </w:r>
+            <w:r>
+              <w:t xml:space="preserve"> </w:t>
+            </w:r>
+            <w:hyperlink r:id="rId60">
+              <w:r>
+                <w:rPr>
+                  <w:rStyle w:val="Hyperlink"/>
+                </w:rPr>
+                <w:t xml:space="preserve">pdf</w:t>
+              </w:r>
+            </w:hyperlink>
+          </w:p>
+        </w:tc>
+      </w:tr>
+      <w:tr>
+        <w:tc>
+          <w:tcPr/>
+          <w:p>
+            <w:pPr>
+              <w:pStyle w:val="Compact"/>
+              <w:jc w:val="left"/>
+            </w:pPr>
+            <w:r>
               <w:t xml:space="preserve">Arrays and loops</w:t>
             </w:r>
           </w:p>
@@ -977,7 +1022,7 @@
               <w:pStyle w:val="Compact"/>
               <w:jc w:val="left"/>
             </w:pPr>
-            <w:hyperlink r:id="rId59">
+            <w:hyperlink r:id="rId61">
               <w:r>
                 <w:rPr>
                   <w:rStyle w:val="Hyperlink"/>
@@ -991,7 +1036,7 @@
             <w:r>
               <w:t xml:space="preserve"> </w:t>
             </w:r>
-            <w:hyperlink r:id="rId60">
+            <w:hyperlink r:id="rId62">
               <w:r>
                 <w:rPr>
                   <w:rStyle w:val="Hyperlink"/>
@@ -1037,7 +1082,7 @@
               <w:pStyle w:val="Compact"/>
               <w:jc w:val="left"/>
             </w:pPr>
-            <w:hyperlink r:id="rId61">
+            <w:hyperlink r:id="rId63">
               <w:r>
                 <w:rPr>
                   <w:rStyle w:val="Hyperlink"/>
@@ -1051,7 +1096,7 @@
             <w:r>
               <w:t xml:space="preserve"> </w:t>
             </w:r>
-            <w:hyperlink r:id="rId62">
+            <w:hyperlink r:id="rId64">
               <w:r>
                 <w:rPr>
                   <w:rStyle w:val="Hyperlink"/>

</xml_diff>

<commit_message>
Deploying to gh-pages from @ csci-1301/csci-1301.github.io@537860ea4a9bbb6307c8d20dd4bea4390b674c26 🚀
</commit_message>
<xml_diff>
--- a/slides.docx
+++ b/slides.docx
@@ -34,7 +34,7 @@
         <w:pStyle w:val="Date"/>
       </w:pPr>
       <w:r>
-        <w:t xml:space="preserve">January   3, 2022 (06:48:08 PM)</w:t>
+        <w:t xml:space="preserve">January   5, 2022 (01:46:56 PM)</w:t>
       </w:r>
     </w:p>
     <w:sdt>
@@ -1056,7 +1056,7 @@
               <w:jc w:val="left"/>
             </w:pPr>
             <w:r>
-              <w:t xml:space="preserve">Arrays and loops</w:t>
+              <w:t xml:space="preserve">Foreach, Break, and Continue</w:t>
             </w:r>
           </w:p>
         </w:tc>

</xml_diff>